<commit_message>
Draft 6 paper and figures
Integrated P's comments into draft manuscript (draft 6). Left to do is adding marginal and QQ plots in results, and writing discussion. Hiccup in that table of fit statistics reported in draft does not match matlab .mat files, investigating now.
</commit_message>
<xml_diff>
--- a/docs/papers/JML_Draft5.docx
+++ b/docs/papers/JML_Draft5.docx
@@ -306,7 +306,21 @@
       </w:r>
       <w:r>
         <w:lastRenderedPageBreak/>
-        <w:t>Episodic memory, unlike semantic or procedural memory, is memory of a particular event or occasion. A key part of episodic memory is the context in which the event in question occurred.</w:t>
+        <w:t xml:space="preserve">Episodic memory, unlike semantic or procedural memory, is memory </w:t>
+      </w:r>
+      <w:r>
+        <w:t>for</w:t>
+      </w:r>
+      <w:r>
+        <w:t xml:space="preserve"> a </w:t>
+      </w:r>
+      <w:proofErr w:type="gramStart"/>
+      <w:r>
+        <w:t>particular event</w:t>
+      </w:r>
+      <w:proofErr w:type="gramEnd"/>
+      <w:r>
+        <w:t xml:space="preserve"> or occasion. A key part of episodic memory is the context in which the event in question occurred.</w:t>
       </w:r>
       <w:r>
         <w:t xml:space="preserve"> This contextual component of </w:t>
@@ -324,7 +338,31 @@
         <w:t>source memory</w:t>
       </w:r>
       <w:r>
-        <w:t>, and its importance can be illustrated in a variety of ways. For instance, when identifying the suspect of a crime, a memory within the context of the crime scene itself will have very different implications than a memory of a chance encounter. To successfully complete such an identification task, the witness needs to: 1) encode information about the suspect and the context within their memory, 2) bind this information into an overall representation, 3) recogni</w:t>
+        <w:t xml:space="preserve">, and its importance can be </w:t>
+      </w:r>
+      <w:r>
+        <w:t xml:space="preserve">easily </w:t>
+      </w:r>
+      <w:r>
+        <w:t xml:space="preserve">illustrated. For instance, when identifying the suspect of a crime, a memory </w:t>
+      </w:r>
+      <w:r>
+        <w:t>within the context of</w:t>
+      </w:r>
+      <w:r>
+        <w:t xml:space="preserve"> </w:t>
+      </w:r>
+      <w:r>
+        <w:t xml:space="preserve">a </w:t>
+      </w:r>
+      <w:r>
+        <w:t xml:space="preserve">crime scene will have very different implications than a memory of a chance encounter. To successfully complete such an identification task, the witness needs to: 1) encode information about the suspect and the context within </w:t>
+      </w:r>
+      <w:r>
+        <w:t xml:space="preserve">his or her </w:t>
+      </w:r>
+      <w:r>
+        <w:t>memory, 2) bind this information into an overall representation, 3) recogni</w:t>
       </w:r>
       <w:r>
         <w:t>z</w:t>
@@ -362,7 +400,13 @@
         <w:t>it</w:t>
       </w:r>
       <w:r>
-        <w:t xml:space="preserve">. Source memory research has been largely concerned with the memory retrieval process, specifically whether the strength of a retrieved memory varies continuously or must </w:t>
+        <w:t>. Source memory research has been largely concerned with</w:t>
+      </w:r>
+      <w:r>
+        <w:t xml:space="preserve"> how contextual cues are used to retrieve the contents of memory and how retrieval varies as a function of the strength of the association between the cue and memory. One specific question that arises about this process is whether</w:t>
+      </w:r>
+      <w:r>
+        <w:t xml:space="preserve"> the strength of a retrieved memory varies continuously or must </w:t>
       </w:r>
       <w:r>
         <w:t>exceed a threshold value in order to be retrieved</w:t>
@@ -413,7 +457,27 @@
       </w:r>
       <w:proofErr w:type="spellEnd"/>
       <w:r>
-        <w:t xml:space="preserve">, 2009). In contrast, a threshold or discrete-state model holds that retrieval fails discretely, and so performance is made up of either precise responses, or guesses when the memory is subthreshold (Batchelder &amp; </w:t>
+        <w:t>, 2009). In contrast, threshold or discrete-state model</w:t>
+      </w:r>
+      <w:r>
+        <w:t>s</w:t>
+      </w:r>
+      <w:r>
+        <w:t xml:space="preserve"> hold that retrieval fails discretely, and so performance is made up of either precise responses</w:t>
+      </w:r>
+      <w:r>
+        <w:t xml:space="preserve"> driven by </w:t>
+      </w:r>
+      <w:proofErr w:type="gramStart"/>
+      <w:r>
+        <w:t>memory</w:t>
+      </w:r>
+      <w:r>
+        <w:t>, or</w:t>
+      </w:r>
+      <w:proofErr w:type="gramEnd"/>
+      <w:r>
+        <w:t xml:space="preserve"> guesses when the memory is subthreshold (Batchelder &amp; </w:t>
       </w:r>
       <w:proofErr w:type="spellStart"/>
       <w:r>
@@ -421,7 +485,11 @@
       </w:r>
       <w:proofErr w:type="spellEnd"/>
       <w:r>
-        <w:t xml:space="preserve">, 1990; </w:t>
+        <w:t xml:space="preserve">, </w:t>
+      </w:r>
+      <w:r>
+        <w:lastRenderedPageBreak/>
+        <w:t xml:space="preserve">1990; </w:t>
       </w:r>
       <w:proofErr w:type="spellStart"/>
       <w:r>
@@ -429,7 +497,30 @@
       </w:r>
       <w:proofErr w:type="spellEnd"/>
       <w:r>
-        <w:t xml:space="preserve"> &amp; Kellen, 2010). A third class of models can be described as a hybrid that draws upon elements of both continuous and threshold processes, known as dual-process models.</w:t>
+        <w:t xml:space="preserve"> &amp; Kellen, 2010). A third class of models can be </w:t>
+      </w:r>
+      <w:r>
+        <w:t>regarded as hybrids of</w:t>
+      </w:r>
+      <w:r>
+        <w:t xml:space="preserve"> continuous and threshold </w:t>
+      </w:r>
+      <w:proofErr w:type="gramStart"/>
+      <w:r>
+        <w:t>models</w:t>
+      </w:r>
+      <w:r>
+        <w:t xml:space="preserve">, </w:t>
+      </w:r>
+      <w:r>
+        <w:t>and</w:t>
+      </w:r>
+      <w:proofErr w:type="gramEnd"/>
+      <w:r>
+        <w:t xml:space="preserve"> are </w:t>
+      </w:r>
+      <w:r>
+        <w:t>known as dual-process models.</w:t>
       </w:r>
     </w:p>
     <w:p>
@@ -437,7 +528,6 @@
         <w:ind w:firstLine="720"/>
       </w:pPr>
       <w:r>
-        <w:lastRenderedPageBreak/>
         <w:t>Our aim in this article is to compare continuous, threshold, and hybrid models of source memory using a continuous outcome decision task. We present a novel method of analysis of the results of this task using the circular diffusion model of Smith (2016), Our analysis allows us to distinguish the contributions of memory processes and retrieval processes to source memory performance in a precise way.</w:t>
       </w:r>
     </w:p>
@@ -456,7 +546,13 @@
         <w:ind w:firstLine="720"/>
       </w:pPr>
       <w:r>
-        <w:t xml:space="preserve">The debate between continuous and discrete models of source memory is situated in the wider recognition literature, which has </w:t>
+        <w:t xml:space="preserve">The debate between continuous and discrete models of source memory is situated in the wider recognition </w:t>
+      </w:r>
+      <w:r>
+        <w:t xml:space="preserve">memory </w:t>
+      </w:r>
+      <w:r>
+        <w:t xml:space="preserve">literature, which has </w:t>
       </w:r>
       <w:r>
         <w:t>proposed a range of</w:t>
@@ -468,7 +564,13 @@
         <w:t>Although</w:t>
       </w:r>
       <w:r>
-        <w:t xml:space="preserve"> source memory is distinct from recognition memory, the two types of memory are often tested simultaneously, and models are developed accordingly to account for both types of tasks (</w:t>
+        <w:t xml:space="preserve"> source memory is distinct from recognition memory, the two types of memory are often tested simultaneously, and models</w:t>
+      </w:r>
+      <w:r>
+        <w:t xml:space="preserve"> have been </w:t>
+      </w:r>
+      <w:r>
+        <w:t>developed to account for both types of tasks (</w:t>
       </w:r>
       <w:proofErr w:type="spellStart"/>
       <w:r>
@@ -485,7 +587,10 @@
         <w:t xml:space="preserve"> </w:t>
       </w:r>
       <w:r>
-        <w:t xml:space="preserve">Specifically, in the dual-process model of </w:t>
+        <w:t>An influential example is</w:t>
+      </w:r>
+      <w:r>
+        <w:t xml:space="preserve"> the dual-process model of </w:t>
       </w:r>
       <w:proofErr w:type="spellStart"/>
       <w:r>
@@ -493,7 +598,19 @@
       </w:r>
       <w:proofErr w:type="spellEnd"/>
       <w:r>
-        <w:t xml:space="preserve"> (1994), episodic memory involves a mixture of two processes: a fast familiarity-based process and a slower recollection process.  Familiarity, defined in this framework, is a quick judgment about whether or not an item has been encountered before based on the strength of its representation in memory (</w:t>
+        <w:t xml:space="preserve"> (1994), </w:t>
+      </w:r>
+      <w:r>
+        <w:t xml:space="preserve">in which </w:t>
+      </w:r>
+      <w:r>
+        <w:t>episodic memory i</w:t>
+      </w:r>
+      <w:r>
+        <w:t>s assumed to involve</w:t>
+      </w:r>
+      <w:r>
+        <w:t xml:space="preserve"> a mixture of two processes: a fast familiarity-based process and a slower recollection process.  Familiarity, defined in this framework, is a quick judgment about whether or not an item has been encountered before based on the strength of its representation in memory (</w:t>
       </w:r>
       <w:proofErr w:type="spellStart"/>
       <w:r>
@@ -525,20 +642,41 @@
       </w:r>
       <w:proofErr w:type="spellEnd"/>
       <w:r>
-        <w:t xml:space="preserve">, 1999). The basis for this theoretical assumption is that in recollection people either succeed or fail to retrieve information. While the level of detail above the threshold may vary, </w:t>
+        <w:t xml:space="preserve">, 1999). The basis for this assumption is </w:t>
+      </w:r>
+      <w:r>
+        <w:t xml:space="preserve">the fact </w:t>
+      </w:r>
+      <w:r>
+        <w:t xml:space="preserve">that in recollection people either succeed or fail to retrieve </w:t>
+      </w:r>
+      <w:r>
+        <w:lastRenderedPageBreak/>
+        <w:t xml:space="preserve">information. While the </w:t>
+      </w:r>
+      <w:r>
+        <w:t xml:space="preserve">amount of information retrieved </w:t>
+      </w:r>
+      <w:r>
+        <w:t>may vary, Y</w:t>
       </w:r>
       <w:proofErr w:type="spellStart"/>
       <w:r>
-        <w:t>Yonelinas</w:t>
+        <w:t>onelinas</w:t>
       </w:r>
       <w:proofErr w:type="spellEnd"/>
       <w:r>
-        <w:t xml:space="preserve"> (1999) argues that there is a threshold below which there is no information retrieved.</w:t>
+        <w:t xml:space="preserve"> (1999) argues that there is a </w:t>
+      </w:r>
+      <w:r>
+        <w:t xml:space="preserve">memory strength </w:t>
+      </w:r>
+      <w:r>
+        <w:t>threshold below which there is no information retrieved.</w:t>
       </w:r>
     </w:p>
     <w:p>
       <w:r>
-        <w:lastRenderedPageBreak/>
         <w:t xml:space="preserve">        </w:t>
       </w:r>
       <w:r>
@@ -549,7 +687,25 @@
         <w:t xml:space="preserve">a dual-process </w:t>
       </w:r>
       <w:r>
-        <w:t xml:space="preserve">framework, performance on an item recognition task comprises both familiarity and recollection processes, where targets </w:t>
+        <w:t>framework, performance on an item recognition task</w:t>
+      </w:r>
+      <w:r>
+        <w:t xml:space="preserve"> is assumed to</w:t>
+      </w:r>
+      <w:r>
+        <w:t xml:space="preserve"> comprise</w:t>
+      </w:r>
+      <w:r>
+        <w:t xml:space="preserve"> a mixture of</w:t>
+      </w:r>
+      <w:r>
+        <w:t xml:space="preserve"> both familiarity and recollection processes, </w:t>
+      </w:r>
+      <w:r>
+        <w:t xml:space="preserve">in which </w:t>
+      </w:r>
+      <w:r>
+        <w:t xml:space="preserve">targets </w:t>
       </w:r>
       <w:r>
         <w:t>that</w:t>
@@ -563,7 +719,13 @@
       </w:r>
       <w:proofErr w:type="spellEnd"/>
       <w:r>
-        <w:t xml:space="preserve">, 1994). If successful, recollection enhances recognition by providing details of the study event. Critically, both targets and lures have familiarity, and differ continuously in the degree to which they are familiar, but only targets can be recollected because they are associated with a study event. In source memory tasks, however, familiarity cannot be used to determine the source of items as they have all been </w:t>
+        <w:t>, 1994). If successful, recollection enhances recognition by providing details of the study event. Critically, both targets and lures have</w:t>
+      </w:r>
+      <w:r>
+        <w:t xml:space="preserve"> some level of</w:t>
+      </w:r>
+      <w:r>
+        <w:t xml:space="preserve"> familiarity, and differ continuously in the degree to which they are familiar, but only targets can be recollected because they are associated with a study event. In source memory tasks, however, familiarity cannot be used to determine the source of items as they have all been </w:t>
       </w:r>
       <w:proofErr w:type="gramStart"/>
       <w:r>
@@ -622,7 +784,13 @@
         <w:t xml:space="preserve">model implies </w:t>
       </w:r>
       <w:r>
-        <w:t>that performance in source memory tasks should exhibit a retrieval threshold. When forced to make a source memory judgement in the case that recollection fails, participants can only guess in the absence of information. The dual-process model therefore predicts that overall performance on source memory tasks should be a mixture of two discrete components: informed responses and no-information guesses, depending on whether recollection succeeds or fails respectively.</w:t>
+        <w:t>that performance in source memory tasks should exhibit a retrieval threshold. When forced to make a source memory judgement in the case that recollection fails, participants can only guess in the absence of information. The dual-process model therefore predicts that overall performance on source memory tasks should be a mixture of two discrete components: informed responses a</w:t>
+      </w:r>
+      <w:r>
+        <w:t xml:space="preserve">nd uninformed </w:t>
+      </w:r>
+      <w:r>
+        <w:t>guesses, depending on whether recollection succeeds or fails respectively.</w:t>
       </w:r>
     </w:p>
     <w:p>
@@ -637,6 +805,7 @@
       <w:bookmarkStart w:id="2" w:name="_gt9qbmngfygl" w:colFirst="0" w:colLast="0"/>
       <w:bookmarkEnd w:id="2"/>
       <w:r>
+        <w:lastRenderedPageBreak/>
         <w:t>Recognition and Source Memory in Two-choice Tasks</w:t>
       </w:r>
     </w:p>
@@ -653,68 +822,169 @@
     <w:p>
       <w:pPr>
         <w:ind w:firstLine="720"/>
+        <w:rPr>
+          <w:color w:val="FF0000"/>
+        </w:rPr>
       </w:pPr>
       <w:r>
+        <w:rPr>
+          <w:color w:val="FF0000"/>
+        </w:rPr>
         <w:t xml:space="preserve"> Traditionally, evidence both for and against a threshold in recollection has come from the examination of Receiver Operating Characteristic (ROC) curves (</w:t>
       </w:r>
       <w:proofErr w:type="spellStart"/>
       <w:r>
+        <w:rPr>
+          <w:color w:val="FF0000"/>
+        </w:rPr>
         <w:t>Yonelinas</w:t>
       </w:r>
       <w:proofErr w:type="spellEnd"/>
       <w:r>
+        <w:rPr>
+          <w:color w:val="FF0000"/>
+        </w:rPr>
         <w:t xml:space="preserve"> &amp; Parks, 2007; </w:t>
       </w:r>
       <w:proofErr w:type="spellStart"/>
       <w:r>
+        <w:rPr>
+          <w:color w:val="FF0000"/>
+        </w:rPr>
         <w:t>Yonelinas</w:t>
       </w:r>
       <w:proofErr w:type="spellEnd"/>
       <w:r>
+        <w:rPr>
+          <w:color w:val="FF0000"/>
+        </w:rPr>
         <w:t xml:space="preserve">, 1999; </w:t>
       </w:r>
       <w:proofErr w:type="spellStart"/>
       <w:r>
+        <w:rPr>
+          <w:color w:val="FF0000"/>
+        </w:rPr>
         <w:t>Slotnick</w:t>
       </w:r>
       <w:proofErr w:type="spellEnd"/>
       <w:r>
-        <w:t xml:space="preserve"> &amp; Dodson, 2005). In a two-choice paradigm with two possible sources </w:t>
-      </w:r>
-      <w:r>
-        <w:lastRenderedPageBreak/>
-        <w:t>of information, each source in a continuous model is associated with a normally distributed memory strength, and these distributions overlap. As the response criterion is varied, the ratio of hit rates to false alarms will be such that the resultant shape of the plot is curvilinear (</w:t>
+        <w:rPr>
+          <w:color w:val="FF0000"/>
+        </w:rPr>
+        <w:t xml:space="preserve"> &amp; Dodson, 2005). In a two-choice paradigm with two possible sources of information, each source in a continuous model is associated with a normally distributed memory strength</w:t>
+      </w:r>
+      <w:r>
+        <w:rPr>
+          <w:color w:val="FF0000"/>
+        </w:rPr>
+        <w:t xml:space="preserve"> in the decision space</w:t>
+      </w:r>
+      <w:r>
+        <w:rPr>
+          <w:color w:val="FF0000"/>
+        </w:rPr>
+        <w:t>, and these distributions overlap. As the response criterion is varied, the ratio of hit rates to false alarms will be such that the resultant shape of the plot is curvilinear (</w:t>
       </w:r>
       <w:proofErr w:type="spellStart"/>
       <w:r>
+        <w:rPr>
+          <w:color w:val="FF0000"/>
+        </w:rPr>
         <w:t>Slotnick</w:t>
       </w:r>
       <w:proofErr w:type="spellEnd"/>
       <w:r>
-        <w:t xml:space="preserve"> &amp; Dodson, 2005). In contrast, in a discrete model, the strength of the memory representation fails to meet either response threshold in the overlap. As a result, the ratio of false alarms to hit rates across criterion points is constant, producing a linear ROC (</w:t>
+        <w:rPr>
+          <w:color w:val="FF0000"/>
+        </w:rPr>
+        <w:t xml:space="preserve"> &amp; Dodson, 2005). In contrast, </w:t>
+      </w:r>
+      <w:r>
+        <w:rPr>
+          <w:color w:val="FF0000"/>
+        </w:rPr>
+        <w:t xml:space="preserve">a discrete model assumes there a separate retrieval threshold for the two sources and that </w:t>
+      </w:r>
+      <w:r>
+        <w:rPr>
+          <w:color w:val="FF0000"/>
+        </w:rPr>
+        <w:t xml:space="preserve">the quality of representations in memory do not vary. As a result, </w:t>
+      </w:r>
+      <w:r>
+        <w:rPr>
+          <w:color w:val="FF0000"/>
+        </w:rPr>
+        <w:t xml:space="preserve">the ratio of memory strength between the two sources remains constant as the response criterion varies, producing a linear ROC curve </w:t>
+      </w:r>
+      <w:commentRangeStart w:id="4"/>
+      <w:r>
+        <w:rPr>
+          <w:color w:val="FF0000"/>
+        </w:rPr>
+        <w:t>(Figure X</w:t>
+      </w:r>
+      <w:commentRangeEnd w:id="4"/>
+      <w:r>
+        <w:rPr>
+          <w:color w:val="FF0000"/>
+        </w:rPr>
+        <w:t>;</w:t>
+      </w:r>
+      <w:r>
+        <w:rPr>
+          <w:rStyle w:val="CommentReference"/>
+          <w:color w:val="FF0000"/>
+        </w:rPr>
+        <w:commentReference w:id="4"/>
+      </w:r>
+      <w:r>
+        <w:rPr>
+          <w:color w:val="FF0000"/>
+        </w:rPr>
+        <w:t xml:space="preserve"> </w:t>
       </w:r>
       <w:proofErr w:type="spellStart"/>
       <w:r>
+        <w:rPr>
+          <w:color w:val="FF0000"/>
+        </w:rPr>
         <w:t>Rouder</w:t>
       </w:r>
       <w:proofErr w:type="spellEnd"/>
       <w:r>
+        <w:rPr>
+          <w:color w:val="FF0000"/>
+        </w:rPr>
         <w:t xml:space="preserve">, Morey, Cowan, Zwilling, Morey &amp; Pratte, 2008). The dual process model, in which source memory is dependent on a </w:t>
       </w:r>
       <w:proofErr w:type="spellStart"/>
       <w:r>
+        <w:rPr>
+          <w:color w:val="FF0000"/>
+        </w:rPr>
         <w:t>thresholded</w:t>
       </w:r>
       <w:proofErr w:type="spellEnd"/>
       <w:r>
+        <w:rPr>
+          <w:color w:val="FF0000"/>
+        </w:rPr>
         <w:t xml:space="preserve"> process in recollection, also predicts linear source ROCs when familiarity is equivalent across both sources (</w:t>
       </w:r>
       <w:proofErr w:type="spellStart"/>
       <w:r>
+        <w:rPr>
+          <w:color w:val="FF0000"/>
+        </w:rPr>
         <w:t>Yonelinas</w:t>
       </w:r>
       <w:proofErr w:type="spellEnd"/>
       <w:r>
+        <w:rPr>
+          <w:color w:val="FF0000"/>
+        </w:rPr>
         <w:t>, 1999).</w:t>
       </w:r>
     </w:p>
@@ -727,8 +997,8 @@
       <w:pPr>
         <w:pStyle w:val="Heading3"/>
       </w:pPr>
-      <w:bookmarkStart w:id="4" w:name="_356xb4iea448" w:colFirst="0" w:colLast="0"/>
-      <w:bookmarkEnd w:id="4"/>
+      <w:bookmarkStart w:id="5" w:name="_356xb4iea448" w:colFirst="0" w:colLast="0"/>
+      <w:bookmarkEnd w:id="5"/>
       <w:r>
         <w:t>Conditioning Source Memory on Recognition Confidence</w:t>
       </w:r>
@@ -762,7 +1032,19 @@
       </w:r>
       <w:proofErr w:type="spellEnd"/>
       <w:r>
-        <w:t xml:space="preserve"> and Dodson (2005), which conditioned source performance on recognition confidence ratings for each item. This reanalysis demonstrated that if source ROCs were plotted separately for different levels of confidence reported in the item recognition task, the highest confidence source ROCs were in fact curvilinear, contrary to the predictions of the dual-process model. </w:t>
+        <w:t xml:space="preserve"> and Dodson (2005), </w:t>
+      </w:r>
+      <w:r>
+        <w:t xml:space="preserve">in </w:t>
+      </w:r>
+      <w:r>
+        <w:t xml:space="preserve">which </w:t>
+      </w:r>
+      <w:r>
+        <w:t xml:space="preserve">they </w:t>
+      </w:r>
+      <w:r>
+        <w:t xml:space="preserve">conditioned source performance on recognition confidence ratings for each item. This reanalysis demonstrated that if source ROCs were plotted separately for different levels of confidence reported in the item recognition task, the highest confidence source ROCs were in fact curvilinear, contrary to the predictions of the dual-process model. </w:t>
       </w:r>
       <w:r>
         <w:t>Performance for unrecognized i</w:t>
@@ -777,6 +1059,7 @@
         <w:t xml:space="preserve"> </w:t>
       </w:r>
       <w:r>
+        <w:lastRenderedPageBreak/>
         <w:t xml:space="preserve">these items </w:t>
       </w:r>
       <w:r>
@@ -818,13 +1101,13 @@
       <w:r>
         <w:t xml:space="preserve"> was thus not evidence for a recollection </w:t>
       </w:r>
-      <w:commentRangeStart w:id="5"/>
+      <w:commentRangeStart w:id="6"/>
       <w:r>
         <w:t>threshold</w:t>
       </w:r>
-      <w:commentRangeEnd w:id="5"/>
-      <w:r>
-        <w:commentReference w:id="5"/>
+      <w:commentRangeEnd w:id="6"/>
+      <w:r>
+        <w:commentReference w:id="6"/>
       </w:r>
       <w:r>
         <w:t>.</w:t>
@@ -832,7 +1115,6 @@
     </w:p>
     <w:p>
       <w:r>
-        <w:lastRenderedPageBreak/>
         <w:t xml:space="preserve">        </w:t>
       </w:r>
       <w:r>
@@ -921,8 +1203,8 @@
         <w:keepLines w:val="0"/>
         <w:spacing w:before="400" w:after="120"/>
       </w:pPr>
-      <w:bookmarkStart w:id="6" w:name="_srka0y8anbc" w:colFirst="0" w:colLast="0"/>
-      <w:bookmarkEnd w:id="6"/>
+      <w:bookmarkStart w:id="7" w:name="_srka0y8anbc" w:colFirst="0" w:colLast="0"/>
+      <w:bookmarkEnd w:id="7"/>
       <w:r>
         <w:t xml:space="preserve">Continuous Report           </w:t>
       </w:r>
@@ -935,7 +1217,13 @@
         <w:ind w:firstLine="720"/>
       </w:pPr>
       <w:r>
-        <w:t xml:space="preserve">Harlow and Donaldson (2013) addressed the need for more diagnostic data by replacing binary decision outcomes with a continuous report paradigm. In the Harlow and Donaldson (2013) continuous report paradigm, source information was provided by a point located on the circumference of a circle, which represented the context, </w:t>
+        <w:t>Harlow and Donaldson (2013) addressed the need for more diagnostic data by replacing binary decision outcomes with a continuous report paradigm</w:t>
+      </w:r>
+      <w:r>
+        <w:t>, which yielded a continuous measure of response accuracy</w:t>
+      </w:r>
+      <w:r>
+        <w:t xml:space="preserve">. In the Harlow and Donaldson (2013) continuous report paradigm, source information was provided by a point located on the circumference of a circle, which represented the context, </w:t>
       </w:r>
       <w:r>
         <w:t>and which was</w:t>
@@ -953,7 +1241,17 @@
         <w:t xml:space="preserve">. This procedure </w:t>
       </w:r>
       <w:r>
-        <w:t xml:space="preserve">allowed for an objective measure of </w:t>
+        <w:t>allowed for a</w:t>
+      </w:r>
+      <w:r>
+        <w:t xml:space="preserve"> </w:t>
+      </w:r>
+      <w:r>
+        <w:lastRenderedPageBreak/>
+        <w:t>continuous</w:t>
+      </w:r>
+      <w:r>
+        <w:t xml:space="preserve"> measure of </w:t>
       </w:r>
       <w:r>
         <w:t xml:space="preserve">the </w:t>
@@ -982,11 +1280,7 @@
       </w:r>
       <w:proofErr w:type="gramEnd"/>
       <w:r>
-        <w:t xml:space="preserve"> accuracy, provides a more detailed picture of trial-to-trial variability in retrieval performance.   The additional information in such distributions may be more diagnostic than ROC curves of the </w:t>
-      </w:r>
-      <w:r>
-        <w:lastRenderedPageBreak/>
-        <w:t>underlying retrieval processes. Critically, the threshold and continuous models of source memory make divergent predictions about the distributions of response errors in continuous report tasks.</w:t>
+        <w:t xml:space="preserve"> accuracy, provides a more detailed picture of trial-to-trial variability in retrieval performance.   The additional information in such distributions may be more diagnostic than ROC curves of the underlying retrieval processes. Critically, the threshold and continuous models of source memory make divergent predictions about the distributions of response errors in continuous report tasks.</w:t>
       </w:r>
       <w:r>
         <w:tab/>
@@ -997,7 +1291,16 @@
         <w:ind w:firstLine="720"/>
       </w:pPr>
       <w:r>
-        <w:t>Under the threshold model, any items that fall below the recollection threshold will be associated with guesses</w:t>
+        <w:t>According to</w:t>
+      </w:r>
+      <w:r>
+        <w:t xml:space="preserve"> the threshold model, items that fall below the recollection threshold will </w:t>
+      </w:r>
+      <w:r>
+        <w:t>result in</w:t>
+      </w:r>
+      <w:r>
+        <w:t xml:space="preserve"> guesses</w:t>
       </w:r>
       <w:r>
         <w:t>, which will be</w:t>
@@ -1009,19 +1312,62 @@
         <w:t xml:space="preserve"> Items that exceed the threshold and are successfully retrieved will cluster, with some error, around the true value of the item source. </w:t>
       </w:r>
       <w:r>
-        <w:t xml:space="preserve">This work is paralleled in the visual working memory literature, where Zhang and Luck (2008) argued on the basis of a mixture model using both von Mises and uniform components that the resolution of working memory representations beyond a certain memory array size was fixed, representing a discrete item limit within the memory system itself. </w:t>
+        <w:t xml:space="preserve">This </w:t>
+      </w:r>
+      <w:r>
+        <w:t>two-process account of continuous report performance</w:t>
+      </w:r>
+      <w:r>
+        <w:t xml:space="preserve"> </w:t>
+      </w:r>
+      <w:r>
+        <w:t>pa</w:t>
+      </w:r>
+      <w:r>
+        <w:t>rallel</w:t>
+      </w:r>
+      <w:r>
+        <w:t>s similar proposals</w:t>
+      </w:r>
+      <w:r>
+        <w:t xml:space="preserve"> in the visual working memory literature, where Zhang and Luck (2008)</w:t>
+      </w:r>
+      <w:r>
+        <w:t xml:space="preserve"> </w:t>
+      </w:r>
+      <w:r>
+        <w:t>used a two-component mixture model comprised of a von Mises distribution and a uniform distribution to argue for an item-capacity-limited model visual working memory. Items in memory are represented with high accuracy and responses to them follow a von Mises distribution; items not in memory lead to guessing and responses to them follow a uniform distribution.</w:t>
+      </w:r>
+      <w:r>
+        <w:t xml:space="preserve"> </w:t>
       </w:r>
       <w:r>
         <w:t>Harlow and Donaldson (2013)</w:t>
       </w:r>
       <w:r>
-        <w:t xml:space="preserve"> took a similar approach in modelling performance in their source memory task, using a von Mises distribution to capture the shape of the marginal distribution of response error when items exceeded the retrieval threshold</w:t>
+        <w:t xml:space="preserve"> took a similar approach in modelling performance in their source memory task, using a von Mises distribution to c</w:t>
+      </w:r>
+      <w:r>
+        <w:t>haracterize</w:t>
+      </w:r>
+      <w:r>
+        <w:t xml:space="preserve"> the shape of the marginal distribution of response error when items exceeded the retrieval threshold</w:t>
       </w:r>
       <w:r>
         <w:t>. The von Mises distribution is a circular analogue of the normal distribution and, like the normal distribution, has a bell-shaped density function.</w:t>
       </w:r>
       <w:r>
-        <w:t xml:space="preserve"> A mixture of these two processes then produces a high-peaked, heavy-tailed distribution (Harlow &amp; Donaldson, 2013). </w:t>
+        <w:t xml:space="preserve"> A mixture of </w:t>
+      </w:r>
+      <w:r>
+        <w:t xml:space="preserve">a von mises distribution and a </w:t>
+      </w:r>
+      <w:r>
+        <w:lastRenderedPageBreak/>
+        <w:t>uniform distribution</w:t>
+      </w:r>
+      <w:r>
+        <w:t xml:space="preserve"> produces a high-peaked, heavy-tailed distribution (Harlow &amp; Donaldson, 2013). </w:t>
       </w:r>
       <w:r>
         <w:t>Harlow and Donaldson (2013) found that s</w:t>
@@ -1039,15 +1385,39 @@
         <w:t xml:space="preserve">by </w:t>
       </w:r>
       <w:r>
-        <w:t>the threshold model better than its continuous counterpart, which instead predicts that responses made with moderate memory strength would reflect a wider spread of responses around the true location with no uniform guessing structure.</w:t>
+        <w:t xml:space="preserve">the threshold model better than its continuous counterpart, which predicts that responses made with moderate memory strength would </w:t>
+      </w:r>
+      <w:r>
+        <w:t xml:space="preserve">result in </w:t>
+      </w:r>
+      <w:r>
+        <w:t>a wider spread of responses around the true location with</w:t>
+      </w:r>
+      <w:r>
+        <w:t xml:space="preserve">out a </w:t>
+      </w:r>
+      <w:r>
+        <w:t>uniform</w:t>
+      </w:r>
+      <w:r>
+        <w:t>ly distribution</w:t>
+      </w:r>
+      <w:r>
+        <w:t xml:space="preserve"> guessing </w:t>
+      </w:r>
+      <w:r>
+        <w:t>component</w:t>
+      </w:r>
+      <w:r>
+        <w:t>.</w:t>
       </w:r>
     </w:p>
     <w:p>
       <w:pPr>
         <w:pStyle w:val="Heading2"/>
       </w:pPr>
-      <w:bookmarkStart w:id="7" w:name="_wqg886cyig06" w:colFirst="0" w:colLast="0"/>
-      <w:bookmarkEnd w:id="7"/>
+      <w:bookmarkStart w:id="8" w:name="_wqg886cyig06" w:colFirst="0" w:colLast="0"/>
+      <w:bookmarkEnd w:id="8"/>
       <w:r>
         <w:t>Source Memory for Unrecogni</w:t>
       </w:r>
@@ -1064,7 +1434,18 @@
         <w:ind w:firstLine="720"/>
       </w:pPr>
       <w:r>
-        <w:t xml:space="preserve">A potential confound in the experimental design used by Harlow and Donaldson (2013) </w:t>
+        <w:t xml:space="preserve">Although Harlow and Donaldson’s (2013) method represents an innovative way to </w:t>
+      </w:r>
+      <w:proofErr w:type="spellStart"/>
+      <w:r>
+        <w:t>charactize</w:t>
+      </w:r>
+      <w:proofErr w:type="spellEnd"/>
+      <w:r>
+        <w:t xml:space="preserve"> the retrieval process in source memory tasks, a potential confound in their experimental design</w:t>
+      </w:r>
+      <w:r>
+        <w:t xml:space="preserve"> </w:t>
       </w:r>
       <w:r>
         <w:t>was that they did not condition source memory performance on recognition confidence</w:t>
@@ -1096,11 +1477,7 @@
         <w:t>ROC shapes depend on recognition confidence in the two-choice paradigm, and it is possible</w:t>
       </w:r>
       <w:r>
-        <w:t xml:space="preserve"> that continuous </w:t>
-      </w:r>
-      <w:r>
-        <w:lastRenderedPageBreak/>
-        <w:t>source memory judgments are affected in a similar way</w:t>
+        <w:t xml:space="preserve"> that continuous source memory judgments are affected in a similar way</w:t>
       </w:r>
       <w:r>
         <w:t xml:space="preserve">. </w:t>
@@ -1119,15 +1496,7 @@
       </w:r>
       <w:proofErr w:type="spellEnd"/>
       <w:r>
-        <w:t xml:space="preserve"> (2008) modeled performance in two-choice source memory </w:t>
-      </w:r>
-      <w:proofErr w:type="gramStart"/>
-      <w:r>
-        <w:t>tasks, and</w:t>
-      </w:r>
-      <w:proofErr w:type="gramEnd"/>
-      <w:r>
-        <w:t xml:space="preserve"> found that the best fits were attained by incorporating a guessing process for unrecogni</w:t>
+        <w:t xml:space="preserve"> (2008) modeled performance in two-choice source memory tasks, and found that the best fits were attained by incorporating a guessing process for unrecogni</w:t>
       </w:r>
       <w:r>
         <w:t>z</w:t>
@@ -1190,7 +1559,11 @@
         <w:t xml:space="preserve"> </w:t>
       </w:r>
       <w:r>
-        <w:t xml:space="preserve">and source memory tests were in separate blocks, </w:t>
+        <w:t xml:space="preserve">and source memory tests were in separate </w:t>
+      </w:r>
+      <w:r>
+        <w:lastRenderedPageBreak/>
+        <w:t xml:space="preserve">blocks, </w:t>
       </w:r>
       <w:proofErr w:type="spellStart"/>
       <w:r>
@@ -1260,10 +1633,9 @@
         <w:keepLines w:val="0"/>
         <w:spacing w:before="400" w:after="120"/>
       </w:pPr>
-      <w:bookmarkStart w:id="8" w:name="_gxcmt29elagg" w:colFirst="0" w:colLast="0"/>
-      <w:bookmarkEnd w:id="8"/>
-      <w:r>
-        <w:lastRenderedPageBreak/>
+      <w:bookmarkStart w:id="9" w:name="_gxcmt29elagg" w:colFirst="0" w:colLast="0"/>
+      <w:bookmarkEnd w:id="9"/>
+      <w:r>
         <w:t>Decision-Making</w:t>
       </w:r>
     </w:p>
@@ -1286,13 +1658,13 @@
       <w:r>
         <w:t xml:space="preserve"> account of properties of this </w:t>
       </w:r>
-      <w:commentRangeStart w:id="9"/>
+      <w:commentRangeStart w:id="10"/>
       <w:r>
         <w:t>decision process</w:t>
       </w:r>
-      <w:commentRangeEnd w:id="9"/>
-      <w:r>
-        <w:commentReference w:id="9"/>
+      <w:commentRangeEnd w:id="10"/>
+      <w:r>
+        <w:commentReference w:id="10"/>
       </w:r>
       <w:r>
         <w:t xml:space="preserve">. Past research in the recognition memory literature has </w:t>
@@ -1301,7 +1673,12 @@
         <w:t>shown</w:t>
       </w:r>
       <w:r>
-        <w:t xml:space="preserve"> that when such decision processes are accounted for, conclusions that can be made about recognition memory diverge from those made when decision-making is not explicitly considered (Dube, </w:t>
+        <w:t xml:space="preserve"> that when such decision processes are accounted for, conclusions that can be made about</w:t>
+      </w:r>
+      <w:bookmarkStart w:id="11" w:name="_GoBack"/>
+      <w:bookmarkEnd w:id="11"/>
+      <w:r>
+        <w:t xml:space="preserve"> recognition memory diverge from those made when decision-making is not explicitly considered (Dube, </w:t>
       </w:r>
       <w:proofErr w:type="spellStart"/>
       <w:r>
@@ -1336,7 +1713,11 @@
       </w:r>
       <w:proofErr w:type="spellEnd"/>
       <w:r>
-        <w:t xml:space="preserve">, 2013). Diffusion models have emerged as increasingly influential accounts of decision processes which predict both response time (RT) and response accuracy data, and which naturally explain well-documented phenomena like the speed-accuracy trade-off (Ratcliff, Smith, Brown &amp; </w:t>
+        <w:t xml:space="preserve">, 2013). Diffusion models have emerged as increasingly influential accounts of decision processes which predict both response time (RT) and response accuracy data, and which naturally explain </w:t>
+      </w:r>
+      <w:r>
+        <w:lastRenderedPageBreak/>
+        <w:t xml:space="preserve">well-documented phenomena like the speed-accuracy trade-off (Ratcliff, Smith, Brown &amp; </w:t>
       </w:r>
       <w:proofErr w:type="spellStart"/>
       <w:r>
@@ -2163,13 +2544,13 @@
       <w:r>
         <w:t xml:space="preserve">An important prediction of the </w:t>
       </w:r>
-      <w:commentRangeStart w:id="10"/>
+      <w:commentRangeStart w:id="12"/>
       <w:r>
         <w:t>circular diffusion model</w:t>
       </w:r>
-      <w:commentRangeEnd w:id="10"/>
-      <w:r>
-        <w:commentReference w:id="10"/>
+      <w:commentRangeEnd w:id="12"/>
+      <w:r>
+        <w:commentReference w:id="12"/>
       </w:r>
       <w:r>
         <w:t xml:space="preserve"> for this study is that, while a fixed drift rate produces a von Mises response error distribution, the introduction of trial-to-trial variability in drift rate results in high, narrow peaks and broad shoulders in the error distribution. The high, narrow peaks reflect those trials with fast, accurate responses, and the subset of trials with low drift rates produce much wider error distributions. The effect of averaging across all trials is, therefore, an overall distribution that can have a narrow peak and raised tails (Smith, 2016). In this way, the circular diffusion model is able to produce heavy-tailed distributions which have, to this point, been thought to </w:t>
@@ -2188,8 +2569,8 @@
         <w:keepLines w:val="0"/>
         <w:spacing w:before="400" w:after="120"/>
       </w:pPr>
-      <w:bookmarkStart w:id="11" w:name="_rssa32cjxjce" w:colFirst="0" w:colLast="0"/>
-      <w:bookmarkEnd w:id="11"/>
+      <w:bookmarkStart w:id="13" w:name="_rssa32cjxjce" w:colFirst="0" w:colLast="0"/>
+      <w:bookmarkEnd w:id="13"/>
       <w:r>
         <w:t>The Current Study</w:t>
       </w:r>
@@ -2273,7 +2654,7 @@
           <w:color w:val="000000" w:themeColor="text1"/>
         </w:rPr>
       </w:pPr>
-      <w:commentRangeStart w:id="12"/>
+      <w:commentRangeStart w:id="14"/>
       <w:r>
         <w:rPr>
           <w:color w:val="000000" w:themeColor="text1"/>
@@ -2295,12 +2676,12 @@
         </w:rPr>
         <w:t>-trial drift rate variability can capture the distribution of response error and RTs.</w:t>
       </w:r>
-      <w:commentRangeEnd w:id="12"/>
+      <w:commentRangeEnd w:id="14"/>
       <w:r>
         <w:rPr>
           <w:color w:val="000000" w:themeColor="text1"/>
         </w:rPr>
-        <w:commentReference w:id="12"/>
+        <w:commentReference w:id="14"/>
       </w:r>
       <w:r>
         <w:rPr>
@@ -2331,10 +2712,10 @@
         <w:spacing w:before="480"/>
         <w:jc w:val="center"/>
       </w:pPr>
-      <w:bookmarkStart w:id="13" w:name="_p20i55x987we" w:colFirst="0" w:colLast="0"/>
-      <w:bookmarkStart w:id="14" w:name="_eawqgxqap5js" w:colFirst="0" w:colLast="0"/>
-      <w:bookmarkEnd w:id="13"/>
-      <w:bookmarkEnd w:id="14"/>
+      <w:bookmarkStart w:id="15" w:name="_p20i55x987we" w:colFirst="0" w:colLast="0"/>
+      <w:bookmarkStart w:id="16" w:name="_eawqgxqap5js" w:colFirst="0" w:colLast="0"/>
+      <w:bookmarkEnd w:id="15"/>
+      <w:bookmarkEnd w:id="16"/>
       <w:r>
         <w:t>Method</w:t>
       </w:r>
@@ -2343,8 +2724,8 @@
       <w:pPr>
         <w:pStyle w:val="Heading2"/>
       </w:pPr>
-      <w:bookmarkStart w:id="15" w:name="_18qzotez331d" w:colFirst="0" w:colLast="0"/>
-      <w:bookmarkEnd w:id="15"/>
+      <w:bookmarkStart w:id="17" w:name="_18qzotez331d" w:colFirst="0" w:colLast="0"/>
+      <w:bookmarkEnd w:id="17"/>
       <w:r>
         <w:t>Stimuli and apparatus</w:t>
       </w:r>
@@ -2368,8 +2749,8 @@
       <w:pPr>
         <w:pStyle w:val="Heading2"/>
       </w:pPr>
-      <w:bookmarkStart w:id="16" w:name="_xpawz2834hng" w:colFirst="0" w:colLast="0"/>
-      <w:bookmarkEnd w:id="16"/>
+      <w:bookmarkStart w:id="18" w:name="_xpawz2834hng" w:colFirst="0" w:colLast="0"/>
+      <w:bookmarkEnd w:id="18"/>
       <w:r>
         <w:t>Participants</w:t>
       </w:r>
@@ -2408,8 +2789,8 @@
       <w:pPr>
         <w:pStyle w:val="Heading2"/>
       </w:pPr>
-      <w:bookmarkStart w:id="17" w:name="_p894letv0pt3" w:colFirst="0" w:colLast="0"/>
-      <w:bookmarkEnd w:id="17"/>
+      <w:bookmarkStart w:id="19" w:name="_p894letv0pt3" w:colFirst="0" w:colLast="0"/>
+      <w:bookmarkEnd w:id="19"/>
       <w:r>
         <w:t>Design</w:t>
       </w:r>
@@ -2600,8 +2981,8 @@
         <w:spacing w:before="480"/>
         <w:jc w:val="center"/>
       </w:pPr>
-      <w:bookmarkStart w:id="18" w:name="_sr9cuqhx14rq" w:colFirst="0" w:colLast="0"/>
-      <w:bookmarkEnd w:id="18"/>
+      <w:bookmarkStart w:id="20" w:name="_sr9cuqhx14rq" w:colFirst="0" w:colLast="0"/>
+      <w:bookmarkEnd w:id="20"/>
       <w:r>
         <w:t>Results</w:t>
       </w:r>
@@ -4582,8 +4963,8 @@
         <w:pStyle w:val="Heading2"/>
         <w:ind w:firstLine="0"/>
       </w:pPr>
-      <w:bookmarkStart w:id="19" w:name="_xjgqmvyaccak" w:colFirst="0" w:colLast="0"/>
-      <w:bookmarkEnd w:id="19"/>
+      <w:bookmarkStart w:id="21" w:name="_xjgqmvyaccak" w:colFirst="0" w:colLast="0"/>
+      <w:bookmarkEnd w:id="21"/>
       <w:r>
         <w:t>Source Memory for Unrecogni</w:t>
       </w:r>
@@ -7129,15 +7510,7 @@
         <w:t xml:space="preserve"> </w:t>
       </w:r>
       <w:r>
-        <w:t xml:space="preserve">source performance for unrecognized items was uniform, </w:t>
-      </w:r>
-      <w:proofErr w:type="gramStart"/>
-      <w:r>
-        <w:t>the majority of</w:t>
-      </w:r>
-      <w:proofErr w:type="gramEnd"/>
-      <w:r>
-        <w:t xml:space="preserve"> </w:t>
+        <w:t xml:space="preserve">source performance for unrecognized items was uniform, the majority of </w:t>
       </w:r>
       <w:r>
         <w:lastRenderedPageBreak/>
@@ -12988,10 +13361,7 @@
         <w:t xml:space="preserve"> to each participants’ data.</w:t>
       </w:r>
     </w:p>
-    <w:p>
-      <w:bookmarkStart w:id="20" w:name="_GoBack"/>
-      <w:bookmarkEnd w:id="20"/>
-    </w:p>
+    <w:p/>
     <w:p>
       <w:pPr>
         <w:ind w:firstLine="720"/>
@@ -13005,16 +13375,16 @@
         </w:rPr>
         <w:t>m</w:t>
       </w:r>
-      <w:commentRangeStart w:id="21"/>
+      <w:commentRangeStart w:id="22"/>
       <w:r>
         <w:rPr>
           <w:color w:val="FF0000"/>
         </w:rPr>
         <w:t>ixture</w:t>
       </w:r>
-      <w:commentRangeEnd w:id="21"/>
-      <w:r>
-        <w:commentReference w:id="21"/>
+      <w:commentRangeEnd w:id="22"/>
+      <w:r>
+        <w:commentReference w:id="22"/>
       </w:r>
       <w:r>
         <w:t xml:space="preserve"> models consistently outperformed the continuous model without guessing. This strongly suggests that participants sometimes do respond in a no-information guessing state, which is mixed with a distribution of responses driven by information which is </w:t>
@@ -14792,7 +15162,7 @@
                 <w:lang w:val="en-US"/>
               </w:rPr>
             </w:pPr>
-            <w:commentRangeStart w:id="22"/>
+            <w:commentRangeStart w:id="23"/>
             <w:r>
               <w:rPr>
                 <w:i/>
@@ -14806,12 +15176,12 @@
               </w:rPr>
               <w:t>er</w:t>
             </w:r>
-            <w:commentRangeEnd w:id="22"/>
+            <w:commentRangeEnd w:id="23"/>
             <w:r>
               <w:rPr>
                 <w:rStyle w:val="CommentReference"/>
               </w:rPr>
-              <w:commentReference w:id="22"/>
+              <w:commentReference w:id="23"/>
             </w:r>
           </w:p>
         </w:tc>
@@ -21098,8 +21468,8 @@
         <w:spacing w:before="480"/>
         <w:jc w:val="center"/>
       </w:pPr>
-      <w:bookmarkStart w:id="23" w:name="_2d3icgbx3l16" w:colFirst="0" w:colLast="0"/>
-      <w:bookmarkEnd w:id="23"/>
+      <w:bookmarkStart w:id="24" w:name="_2d3icgbx3l16" w:colFirst="0" w:colLast="0"/>
+      <w:bookmarkEnd w:id="24"/>
       <w:r>
         <w:t>Discussion</w:t>
       </w:r>
@@ -30932,7 +31302,7 @@
           <w:kern w:val="36"/>
         </w:rPr>
       </w:pPr>
-      <w:commentRangeStart w:id="24"/>
+      <w:commentRangeStart w:id="25"/>
       <w:r>
         <w:rPr>
           <w:color w:val="222222"/>
@@ -30991,12 +31361,12 @@
         </w:rPr>
         <w:t xml:space="preserve">. </w:t>
       </w:r>
-      <w:commentRangeEnd w:id="24"/>
+      <w:commentRangeEnd w:id="25"/>
       <w:r>
         <w:rPr>
           <w:rStyle w:val="CommentReference"/>
         </w:rPr>
-        <w:commentReference w:id="24"/>
+        <w:commentReference w:id="25"/>
       </w:r>
       <w:r>
         <w:rPr>
@@ -31378,7 +31748,39 @@
 
 <file path=word/comments.xml><?xml version="1.0" encoding="utf-8"?>
 <w:comments xmlns:wpc="http://schemas.microsoft.com/office/word/2010/wordprocessingCanvas" xmlns:cx="http://schemas.microsoft.com/office/drawing/2014/chartex" xmlns:cx1="http://schemas.microsoft.com/office/drawing/2015/9/8/chartex" xmlns:cx2="http://schemas.microsoft.com/office/drawing/2015/10/21/chartex" xmlns:cx3="http://schemas.microsoft.com/office/drawing/2016/5/9/chartex" xmlns:cx4="http://schemas.microsoft.com/office/drawing/2016/5/10/chartex" xmlns:cx5="http://schemas.microsoft.com/office/drawing/2016/5/11/chartex" xmlns:cx6="http://schemas.microsoft.com/office/drawing/2016/5/12/chartex" xmlns:cx7="http://schemas.microsoft.com/office/drawing/2016/5/13/chartex" xmlns:cx8="http://schemas.microsoft.com/office/drawing/2016/5/14/chartex" xmlns:mc="http://schemas.openxmlformats.org/markup-compatibility/2006" xmlns:aink="http://schemas.microsoft.com/office/drawing/2016/ink" xmlns:am3d="http://schemas.microsoft.com/office/drawing/2017/model3d" xmlns:o="urn:schemas-microsoft-com:office:office" xmlns:r="http://schemas.openxmlformats.org/officeDocument/2006/relationships" xmlns:m="http://schemas.openxmlformats.org/officeDocument/2006/math" xmlns:v="urn:schemas-microsoft-com:vml" xmlns:wp14="http://schemas.microsoft.com/office/word/2010/wordprocessingDrawing" xmlns:wp="http://schemas.openxmlformats.org/drawingml/2006/wordprocessingDrawing" xmlns:w10="urn:schemas-microsoft-com:office:word" xmlns:w="http://schemas.openxmlformats.org/wordprocessingml/2006/main" xmlns:w14="http://schemas.microsoft.com/office/word/2010/wordml" xmlns:w15="http://schemas.microsoft.com/office/word/2012/wordml" xmlns:w16cid="http://schemas.microsoft.com/office/word/2016/wordml/cid" xmlns:w16se="http://schemas.microsoft.com/office/word/2015/wordml/symex" xmlns:wpg="http://schemas.microsoft.com/office/word/2010/wordprocessingGroup" xmlns:wpi="http://schemas.microsoft.com/office/word/2010/wordprocessingInk" xmlns:wne="http://schemas.microsoft.com/office/word/2006/wordml" xmlns:wps="http://schemas.microsoft.com/office/word/2010/wordprocessingShape" mc:Ignorable="w14 w15 w16se w16cid wp14">
-  <w:comment w:id="5" w:author="Jason Zhou" w:date="2019-03-30T03:48:00Z" w:initials="">
+  <w:comment w:id="4" w:author="Jason Zhou" w:date="2019-09-23T10:34:00Z" w:initials="JZ">
+    <w:p>
+      <w:pPr>
+        <w:pStyle w:val="CommentText"/>
+      </w:pPr>
+      <w:r>
+        <w:rPr>
+          <w:rStyle w:val="CommentReference"/>
+        </w:rPr>
+        <w:annotationRef/>
+      </w:r>
+      <w:r>
+        <w:t xml:space="preserve">Do we really need this much detail on ROCs? The </w:t>
+      </w:r>
+      <w:proofErr w:type="gramStart"/>
+      <w:r>
+        <w:t>really relevant</w:t>
+      </w:r>
+      <w:proofErr w:type="gramEnd"/>
+      <w:r>
+        <w:t xml:space="preserve"> part is that things are unclear with 2AFC and ROC analysis. Will need to produce figure like </w:t>
+      </w:r>
+      <w:proofErr w:type="spellStart"/>
+      <w:r>
+        <w:t>Slotnick</w:t>
+      </w:r>
+      <w:proofErr w:type="spellEnd"/>
+      <w:r>
+        <w:t xml:space="preserve"> and Dodson to supplement this text if so.</w:t>
+      </w:r>
+    </w:p>
+  </w:comment>
+  <w:comment w:id="6" w:author="Jason Zhou" w:date="2019-03-30T03:48:00Z" w:initials="">
     <w:p>
       <w:pPr>
         <w:widowControl w:val="0"/>
@@ -31428,7 +31830,7 @@
       </w:r>
     </w:p>
   </w:comment>
-  <w:comment w:id="9" w:author="Jason Zhou" w:date="2019-03-30T04:10:00Z" w:initials="">
+  <w:comment w:id="10" w:author="Jason Zhou" w:date="2019-03-30T04:10:00Z" w:initials="">
     <w:p>
       <w:pPr>
         <w:widowControl w:val="0"/>
@@ -31458,7 +31860,7 @@
       </w:r>
     </w:p>
   </w:comment>
-  <w:comment w:id="10" w:author="Jason Zhou" w:date="2019-03-30T04:27:00Z" w:initials="">
+  <w:comment w:id="12" w:author="Jason Zhou" w:date="2019-03-30T04:27:00Z" w:initials="">
     <w:p>
       <w:pPr>
         <w:widowControl w:val="0"/>
@@ -31488,7 +31890,7 @@
       </w:r>
     </w:p>
   </w:comment>
-  <w:comment w:id="12" w:author="Jason Zhou" w:date="2019-03-27T06:43:00Z" w:initials="">
+  <w:comment w:id="14" w:author="Jason Zhou" w:date="2019-03-27T06:43:00Z" w:initials="">
     <w:p>
       <w:pPr>
         <w:widowControl w:val="0"/>
@@ -31518,7 +31920,7 @@
       </w:r>
     </w:p>
   </w:comment>
-  <w:comment w:id="21" w:author="Jason Zhou" w:date="2019-04-03T15:07:00Z" w:initials="">
+  <w:comment w:id="22" w:author="Jason Zhou" w:date="2019-04-03T15:07:00Z" w:initials="">
     <w:p>
       <w:pPr>
         <w:widowControl w:val="0"/>
@@ -31548,7 +31950,7 @@
       </w:r>
     </w:p>
   </w:comment>
-  <w:comment w:id="22" w:author="Jason Zhou" w:date="2019-04-07T20:22:00Z" w:initials="JZ">
+  <w:comment w:id="23" w:author="Jason Zhou" w:date="2019-04-07T20:22:00Z" w:initials="JZ">
     <w:p>
       <w:pPr>
         <w:pStyle w:val="CommentText"/>
@@ -31572,7 +31974,7 @@
       </w:r>
     </w:p>
   </w:comment>
-  <w:comment w:id="24" w:author="Christina Van Heer" w:date="2019-04-08T21:22:00Z" w:initials="CVH">
+  <w:comment w:id="25" w:author="Christina Van Heer" w:date="2019-04-08T21:22:00Z" w:initials="CVH">
     <w:p>
       <w:pPr>
         <w:pStyle w:val="CommentText"/>
@@ -31609,6 +32011,7 @@
 
 <file path=word/commentsExtended.xml><?xml version="1.0" encoding="utf-8"?>
 <w15:commentsEx xmlns:wpc="http://schemas.microsoft.com/office/word/2010/wordprocessingCanvas" xmlns:cx="http://schemas.microsoft.com/office/drawing/2014/chartex" xmlns:cx1="http://schemas.microsoft.com/office/drawing/2015/9/8/chartex" xmlns:cx2="http://schemas.microsoft.com/office/drawing/2015/10/21/chartex" xmlns:cx3="http://schemas.microsoft.com/office/drawing/2016/5/9/chartex" xmlns:cx4="http://schemas.microsoft.com/office/drawing/2016/5/10/chartex" xmlns:cx5="http://schemas.microsoft.com/office/drawing/2016/5/11/chartex" xmlns:cx6="http://schemas.microsoft.com/office/drawing/2016/5/12/chartex" xmlns:cx7="http://schemas.microsoft.com/office/drawing/2016/5/13/chartex" xmlns:cx8="http://schemas.microsoft.com/office/drawing/2016/5/14/chartex" xmlns:mc="http://schemas.openxmlformats.org/markup-compatibility/2006" xmlns:aink="http://schemas.microsoft.com/office/drawing/2016/ink" xmlns:am3d="http://schemas.microsoft.com/office/drawing/2017/model3d" xmlns:o="urn:schemas-microsoft-com:office:office" xmlns:r="http://schemas.openxmlformats.org/officeDocument/2006/relationships" xmlns:m="http://schemas.openxmlformats.org/officeDocument/2006/math" xmlns:v="urn:schemas-microsoft-com:vml" xmlns:wp14="http://schemas.microsoft.com/office/word/2010/wordprocessingDrawing" xmlns:wp="http://schemas.openxmlformats.org/drawingml/2006/wordprocessingDrawing" xmlns:w10="urn:schemas-microsoft-com:office:word" xmlns:w="http://schemas.openxmlformats.org/wordprocessingml/2006/main" xmlns:w14="http://schemas.microsoft.com/office/word/2010/wordml" xmlns:w15="http://schemas.microsoft.com/office/word/2012/wordml" xmlns:w16cid="http://schemas.microsoft.com/office/word/2016/wordml/cid" xmlns:w16se="http://schemas.microsoft.com/office/word/2015/wordml/symex" xmlns:wpg="http://schemas.microsoft.com/office/word/2010/wordprocessingGroup" xmlns:wpi="http://schemas.microsoft.com/office/word/2010/wordprocessingInk" xmlns:wne="http://schemas.microsoft.com/office/word/2006/wordml" xmlns:wps="http://schemas.microsoft.com/office/word/2010/wordprocessingShape" mc:Ignorable="w14 w15 w16se w16cid wp14">
+  <w15:commentEx w15:paraId="0E0D8231" w15:done="0"/>
   <w15:commentEx w15:paraId="202E3D1E" w15:done="0"/>
   <w15:commentEx w15:paraId="6B815C7D" w15:done="0"/>
   <w15:commentEx w15:paraId="5CC6163A" w15:done="1"/>
@@ -31621,6 +32024,7 @@
 
 <file path=word/commentsIds.xml><?xml version="1.0" encoding="utf-8"?>
 <w16cid:commentsIds xmlns:wpc="http://schemas.microsoft.com/office/word/2010/wordprocessingCanvas" xmlns:cx="http://schemas.microsoft.com/office/drawing/2014/chartex" xmlns:cx1="http://schemas.microsoft.com/office/drawing/2015/9/8/chartex" xmlns:cx2="http://schemas.microsoft.com/office/drawing/2015/10/21/chartex" xmlns:cx3="http://schemas.microsoft.com/office/drawing/2016/5/9/chartex" xmlns:cx4="http://schemas.microsoft.com/office/drawing/2016/5/10/chartex" xmlns:cx5="http://schemas.microsoft.com/office/drawing/2016/5/11/chartex" xmlns:cx6="http://schemas.microsoft.com/office/drawing/2016/5/12/chartex" xmlns:cx7="http://schemas.microsoft.com/office/drawing/2016/5/13/chartex" xmlns:cx8="http://schemas.microsoft.com/office/drawing/2016/5/14/chartex" xmlns:mc="http://schemas.openxmlformats.org/markup-compatibility/2006" xmlns:aink="http://schemas.microsoft.com/office/drawing/2016/ink" xmlns:am3d="http://schemas.microsoft.com/office/drawing/2017/model3d" xmlns:o="urn:schemas-microsoft-com:office:office" xmlns:r="http://schemas.openxmlformats.org/officeDocument/2006/relationships" xmlns:m="http://schemas.openxmlformats.org/officeDocument/2006/math" xmlns:v="urn:schemas-microsoft-com:vml" xmlns:wp14="http://schemas.microsoft.com/office/word/2010/wordprocessingDrawing" xmlns:wp="http://schemas.openxmlformats.org/drawingml/2006/wordprocessingDrawing" xmlns:w10="urn:schemas-microsoft-com:office:word" xmlns:w="http://schemas.openxmlformats.org/wordprocessingml/2006/main" xmlns:w14="http://schemas.microsoft.com/office/word/2010/wordml" xmlns:w15="http://schemas.microsoft.com/office/word/2012/wordml" xmlns:w16cid="http://schemas.microsoft.com/office/word/2016/wordml/cid" xmlns:w16se="http://schemas.microsoft.com/office/word/2015/wordml/symex" xmlns:wpg="http://schemas.microsoft.com/office/word/2010/wordprocessingGroup" xmlns:wpi="http://schemas.microsoft.com/office/word/2010/wordprocessingInk" xmlns:wne="http://schemas.microsoft.com/office/word/2006/wordml" xmlns:wps="http://schemas.microsoft.com/office/word/2010/wordprocessingShape" mc:Ignorable="w14 w15 w16se w16cid wp14">
+  <w16cid:commentId w16cid:paraId="0E0D8231" w16cid:durableId="21331E1A"/>
   <w16cid:commentId w16cid:paraId="202E3D1E" w16cid:durableId="20509924"/>
   <w16cid:commentId w16cid:paraId="6B815C7D" w16cid:durableId="20509926"/>
   <w16cid:commentId w16cid:paraId="5CC6163A" w16cid:durableId="20509927"/>
@@ -31844,7 +32248,7 @@
       </w:pPr>
     </w:pPrDefault>
   </w:docDefaults>
-  <w:latentStyles w:defLockedState="0" w:defUIPriority="99" w:defSemiHidden="0" w:defUnhideWhenUsed="0" w:defQFormat="0" w:count="376">
+  <w:latentStyles w:defLockedState="0" w:defUIPriority="99" w:defSemiHidden="0" w:defUnhideWhenUsed="0" w:defQFormat="0" w:count="377">
     <w:lsdException w:name="Normal" w:uiPriority="0" w:qFormat="1"/>
     <w:lsdException w:name="heading 1" w:uiPriority="9" w:qFormat="1"/>
     <w:lsdException w:name="heading 2" w:semiHidden="1" w:uiPriority="9" w:unhideWhenUsed="1" w:qFormat="1"/>
@@ -31950,7 +32354,6 @@
     <w:lsdException w:name="HTML Sample" w:semiHidden="1" w:unhideWhenUsed="1"/>
     <w:lsdException w:name="HTML Typewriter" w:semiHidden="1" w:unhideWhenUsed="1"/>
     <w:lsdException w:name="HTML Variable" w:semiHidden="1" w:unhideWhenUsed="1"/>
-    <w:lsdException w:name="Normal Table" w:semiHidden="1" w:unhideWhenUsed="1"/>
     <w:lsdException w:name="annotation subject" w:semiHidden="1" w:unhideWhenUsed="1"/>
     <w:lsdException w:name="No List" w:semiHidden="1" w:unhideWhenUsed="1"/>
     <w:lsdException w:name="Outline List 1" w:semiHidden="1" w:unhideWhenUsed="1"/>
@@ -31997,10 +32400,8 @@
     <w:lsdException w:name="Table Subtle 2" w:semiHidden="1" w:unhideWhenUsed="1"/>
     <w:lsdException w:name="Table Web 1" w:semiHidden="1" w:unhideWhenUsed="1"/>
     <w:lsdException w:name="Table Web 2" w:semiHidden="1" w:unhideWhenUsed="1"/>
-    <w:lsdException w:name="Table Web 3" w:semiHidden="1" w:unhideWhenUsed="1"/>
     <w:lsdException w:name="Balloon Text" w:semiHidden="1" w:unhideWhenUsed="1"/>
     <w:lsdException w:name="Table Grid" w:uiPriority="39"/>
-    <w:lsdException w:name="Table Theme" w:semiHidden="1" w:unhideWhenUsed="1"/>
     <w:lsdException w:name="Placeholder Text" w:semiHidden="1"/>
     <w:lsdException w:name="No Spacing" w:uiPriority="1" w:qFormat="1"/>
     <w:lsdException w:name="Light Shading" w:uiPriority="60"/>
@@ -32221,6 +32622,7 @@
     <w:lsdException w:name="Hashtag" w:semiHidden="1" w:unhideWhenUsed="1"/>
     <w:lsdException w:name="Unresolved Mention" w:semiHidden="1" w:unhideWhenUsed="1"/>
     <w:lsdException w:name="Smart Link" w:semiHidden="1" w:unhideWhenUsed="1"/>
+    <w:lsdException w:name="Smart Link Error" w:semiHidden="1" w:unhideWhenUsed="1"/>
   </w:latentStyles>
   <w:style w:type="paragraph" w:default="1" w:styleId="Normal">
     <w:name w:val="Normal"/>
@@ -32982,7 +33384,7 @@
 </file>
 
 <file path=customXml/itemProps1.xml><?xml version="1.0" encoding="utf-8"?>
-<ds:datastoreItem xmlns:ds="http://schemas.openxmlformats.org/officeDocument/2006/customXml" ds:itemID="{5F1D2CD7-5B87-41EE-A0C2-1145087087AD}">
+<ds:datastoreItem xmlns:ds="http://schemas.openxmlformats.org/officeDocument/2006/customXml" ds:itemID="{1F2CB8C5-F1D5-4C45-9EE8-296FDF205314}">
   <ds:schemaRefs>
     <ds:schemaRef ds:uri="http://schemas.openxmlformats.org/officeDocument/2006/bibliography"/>
   </ds:schemaRefs>

</xml_diff>